<commit_message>
Updated Maths for ML | IISC course
</commit_message>
<xml_diff>
--- a/Swayam Courses/Maths for ML - Swayam.docx
+++ b/Swayam Courses/Maths for ML - Swayam.docx
@@ -32,7 +32,7 @@
             <w:sdt>
               <w:sdtPr>
                 <w:rPr>
-                  <w:color w:val="2F5496" w:themeColor="accent1" w:themeShade="BF"/>
+                  <w:color w:val="000000" w:themeColor="text1"/>
                   <w:sz w:val="24"/>
                   <w:szCs w:val="24"/>
                 </w:rPr>
@@ -59,13 +59,13 @@
                     <w:pPr>
                       <w:pStyle w:val="NoSpacing"/>
                       <w:rPr>
-                        <w:color w:val="2F5496" w:themeColor="accent1" w:themeShade="BF"/>
+                        <w:color w:val="000000" w:themeColor="text1"/>
                         <w:sz w:val="24"/>
                       </w:rPr>
                     </w:pPr>
                     <w:r>
                       <w:rPr>
-                        <w:color w:val="2F5496" w:themeColor="accent1" w:themeShade="BF"/>
+                        <w:color w:val="000000" w:themeColor="text1"/>
                         <w:sz w:val="24"/>
                         <w:szCs w:val="24"/>
                       </w:rPr>
@@ -85,7 +85,9 @@
                 <w:sdtPr>
                   <w:rPr>
                     <w:rFonts w:asciiTheme="majorHAnsi" w:eastAsiaTheme="majorEastAsia" w:hAnsiTheme="majorHAnsi" w:cstheme="majorBidi"/>
-                    <w:color w:val="4472C4" w:themeColor="accent1"/>
+                    <w:b/>
+                    <w:bCs/>
+                    <w:color w:val="000000" w:themeColor="text1"/>
                     <w:sz w:val="88"/>
                     <w:szCs w:val="88"/>
                   </w:rPr>
@@ -104,7 +106,7 @@
                       <w:spacing w:line="216" w:lineRule="auto"/>
                       <w:rPr>
                         <w:rFonts w:asciiTheme="majorHAnsi" w:eastAsiaTheme="majorEastAsia" w:hAnsiTheme="majorHAnsi" w:cstheme="majorBidi"/>
-                        <w:color w:val="4472C4" w:themeColor="accent1"/>
+                        <w:color w:val="000000" w:themeColor="text1"/>
                         <w:sz w:val="88"/>
                         <w:szCs w:val="88"/>
                       </w:rPr>
@@ -112,7 +114,9 @@
                     <w:r>
                       <w:rPr>
                         <w:rFonts w:asciiTheme="majorHAnsi" w:eastAsiaTheme="majorEastAsia" w:hAnsiTheme="majorHAnsi" w:cstheme="majorBidi"/>
-                        <w:color w:val="4472C4" w:themeColor="accent1"/>
+                        <w:b/>
+                        <w:bCs/>
+                        <w:color w:val="000000" w:themeColor="text1"/>
                         <w:sz w:val="88"/>
                         <w:szCs w:val="88"/>
                       </w:rPr>
@@ -127,7 +131,7 @@
             <w:sdt>
               <w:sdtPr>
                 <w:rPr>
-                  <w:color w:val="2F5496" w:themeColor="accent1" w:themeShade="BF"/>
+                  <w:color w:val="000000" w:themeColor="text1"/>
                   <w:sz w:val="24"/>
                   <w:szCs w:val="24"/>
                 </w:rPr>
@@ -154,28 +158,18 @@
                     <w:pPr>
                       <w:pStyle w:val="NoSpacing"/>
                       <w:rPr>
-                        <w:color w:val="2F5496" w:themeColor="accent1" w:themeShade="BF"/>
+                        <w:color w:val="000000" w:themeColor="text1"/>
                         <w:sz w:val="24"/>
                       </w:rPr>
                     </w:pPr>
                     <w:r>
                       <w:rPr>
-                        <w:color w:val="2F5496" w:themeColor="accent1" w:themeShade="BF"/>
+                        <w:color w:val="000000" w:themeColor="text1"/>
                         <w:sz w:val="24"/>
                         <w:szCs w:val="24"/>
                       </w:rPr>
-                      <w:t xml:space="preserve">Prof. Ashok Rao, Prof. Arulalan Rajan   |   IISc Bangalore, NITK </w:t>
+                      <w:t>Prof. Ashok Rao, Prof. Arulalan Rajan   |   IISc Bangalore, NITK Surathkal</w:t>
                     </w:r>
-                    <w:proofErr w:type="spellStart"/>
-                    <w:r>
-                      <w:rPr>
-                        <w:color w:val="2F5496" w:themeColor="accent1" w:themeShade="BF"/>
-                        <w:sz w:val="24"/>
-                        <w:szCs w:val="24"/>
-                      </w:rPr>
-                      <w:t>Surathkal</w:t>
-                    </w:r>
-                    <w:proofErr w:type="spellEnd"/>
                   </w:p>
                 </w:tc>
               </w:sdtContent>
@@ -205,7 +199,7 @@
               <w:sdt>
                 <w:sdtPr>
                   <w:rPr>
-                    <w:color w:val="4472C4" w:themeColor="accent1"/>
+                    <w:color w:val="000000" w:themeColor="text1"/>
                     <w:sz w:val="28"/>
                     <w:szCs w:val="28"/>
                   </w:rPr>
@@ -222,14 +216,14 @@
                     <w:pPr>
                       <w:pStyle w:val="NoSpacing"/>
                       <w:rPr>
-                        <w:color w:val="4472C4" w:themeColor="accent1"/>
+                        <w:color w:val="000000" w:themeColor="text1"/>
                         <w:sz w:val="28"/>
                         <w:szCs w:val="28"/>
                       </w:rPr>
                     </w:pPr>
                     <w:r>
                       <w:rPr>
-                        <w:color w:val="4472C4" w:themeColor="accent1"/>
+                        <w:color w:val="000000" w:themeColor="text1"/>
                         <w:sz w:val="28"/>
                         <w:szCs w:val="28"/>
                       </w:rPr>
@@ -241,7 +235,7 @@
               <w:sdt>
                 <w:sdtPr>
                   <w:rPr>
-                    <w:color w:val="4472C4" w:themeColor="accent1"/>
+                    <w:color w:val="000000" w:themeColor="text1"/>
                     <w:sz w:val="28"/>
                     <w:szCs w:val="28"/>
                   </w:rPr>
@@ -264,14 +258,14 @@
                     <w:pPr>
                       <w:pStyle w:val="NoSpacing"/>
                       <w:rPr>
-                        <w:color w:val="4472C4" w:themeColor="accent1"/>
+                        <w:color w:val="000000" w:themeColor="text1"/>
                         <w:sz w:val="28"/>
                         <w:szCs w:val="28"/>
                       </w:rPr>
                     </w:pPr>
                     <w:r>
                       <w:rPr>
-                        <w:color w:val="4472C4" w:themeColor="accent1"/>
+                        <w:color w:val="000000" w:themeColor="text1"/>
                         <w:sz w:val="28"/>
                         <w:szCs w:val="28"/>
                       </w:rPr>
@@ -298,14 +292,279 @@
         </w:p>
       </w:sdtContent>
     </w:sdt>
+    <w:sdt>
+      <w:sdtPr>
+        <w:id w:val="-888108595"/>
+        <w:docPartObj>
+          <w:docPartGallery w:val="Table of Contents"/>
+          <w:docPartUnique/>
+        </w:docPartObj>
+      </w:sdtPr>
+      <w:sdtEndPr>
+        <w:rPr>
+          <w:rFonts w:asciiTheme="minorHAnsi" w:eastAsiaTheme="minorHAnsi" w:hAnsiTheme="minorHAnsi" w:cstheme="minorBidi"/>
+          <w:b/>
+          <w:bCs/>
+          <w:noProof/>
+          <w:color w:val="auto"/>
+          <w:kern w:val="2"/>
+          <w:sz w:val="22"/>
+          <w:szCs w:val="22"/>
+          <w:lang w:val="en-IN"/>
+          <w14:ligatures w14:val="standardContextual"/>
+        </w:rPr>
+      </w:sdtEndPr>
+      <w:sdtContent>
+        <w:p>
+          <w:pPr>
+            <w:pStyle w:val="TOCHeading"/>
+          </w:pPr>
+          <w:r>
+            <w:t>Table of Contents</w:t>
+          </w:r>
+        </w:p>
+        <w:p>
+          <w:pPr>
+            <w:pStyle w:val="TOC1"/>
+            <w:tabs>
+              <w:tab w:val="right" w:leader="dot" w:pos="9016"/>
+            </w:tabs>
+            <w:rPr>
+              <w:rFonts w:eastAsiaTheme="minorEastAsia"/>
+              <w:noProof/>
+              <w:sz w:val="24"/>
+              <w:szCs w:val="24"/>
+              <w:lang w:eastAsia="en-IN"/>
+            </w:rPr>
+          </w:pPr>
+          <w:r>
+            <w:fldChar w:fldCharType="begin"/>
+          </w:r>
+          <w:r>
+            <w:instrText xml:space="preserve"> TOC \o "1-3" \h \z \u </w:instrText>
+          </w:r>
+          <w:r>
+            <w:fldChar w:fldCharType="separate"/>
+          </w:r>
+          <w:hyperlink w:anchor="_Toc201061842" w:history="1">
+            <w:r>
+              <w:rPr>
+                <w:rStyle w:val="Hyperlink"/>
+                <w:b/>
+                <w:bCs/>
+                <w:noProof/>
+              </w:rPr>
+              <w:t>Week – 01:</w:t>
+            </w:r>
+            <w:r>
+              <w:rPr>
+                <w:noProof/>
+                <w:webHidden/>
+              </w:rPr>
+              <w:tab/>
+            </w:r>
+            <w:r>
+              <w:rPr>
+                <w:noProof/>
+                <w:webHidden/>
+              </w:rPr>
+              <w:fldChar w:fldCharType="begin"/>
+            </w:r>
+            <w:r>
+              <w:rPr>
+                <w:noProof/>
+                <w:webHidden/>
+              </w:rPr>
+              <w:instrText xml:space="preserve"> PAGEREF _Toc201061842 \h </w:instrText>
+            </w:r>
+            <w:r>
+              <w:rPr>
+                <w:noProof/>
+                <w:webHidden/>
+              </w:rPr>
+            </w:r>
+            <w:r>
+              <w:rPr>
+                <w:noProof/>
+                <w:webHidden/>
+              </w:rPr>
+              <w:fldChar w:fldCharType="separate"/>
+            </w:r>
+            <w:r>
+              <w:rPr>
+                <w:noProof/>
+                <w:webHidden/>
+              </w:rPr>
+              <w:t>2</w:t>
+            </w:r>
+            <w:r>
+              <w:rPr>
+                <w:noProof/>
+                <w:webHidden/>
+              </w:rPr>
+              <w:fldChar w:fldCharType="end"/>
+            </w:r>
+          </w:hyperlink>
+        </w:p>
+        <w:p>
+          <w:pPr>
+            <w:pStyle w:val="TOC1"/>
+            <w:tabs>
+              <w:tab w:val="right" w:leader="dot" w:pos="9016"/>
+            </w:tabs>
+            <w:rPr>
+              <w:rFonts w:eastAsiaTheme="minorEastAsia"/>
+              <w:noProof/>
+              <w:sz w:val="24"/>
+              <w:szCs w:val="24"/>
+              <w:lang w:eastAsia="en-IN"/>
+            </w:rPr>
+          </w:pPr>
+          <w:hyperlink w:anchor="_Toc201061843" w:history="1">
+            <w:r>
+              <w:rPr>
+                <w:rStyle w:val="Hyperlink"/>
+                <w:b/>
+                <w:bCs/>
+                <w:noProof/>
+              </w:rPr>
+              <w:t>Appendix – 01: Important Links</w:t>
+            </w:r>
+            <w:r>
+              <w:rPr>
+                <w:noProof/>
+                <w:webHidden/>
+              </w:rPr>
+              <w:tab/>
+            </w:r>
+            <w:r>
+              <w:rPr>
+                <w:noProof/>
+                <w:webHidden/>
+              </w:rPr>
+              <w:fldChar w:fldCharType="begin"/>
+            </w:r>
+            <w:r>
+              <w:rPr>
+                <w:noProof/>
+                <w:webHidden/>
+              </w:rPr>
+              <w:instrText xml:space="preserve"> PAGEREF _Toc201061843 \h </w:instrText>
+            </w:r>
+            <w:r>
+              <w:rPr>
+                <w:noProof/>
+                <w:webHidden/>
+              </w:rPr>
+            </w:r>
+            <w:r>
+              <w:rPr>
+                <w:noProof/>
+                <w:webHidden/>
+              </w:rPr>
+              <w:fldChar w:fldCharType="separate"/>
+            </w:r>
+            <w:r>
+              <w:rPr>
+                <w:noProof/>
+                <w:webHidden/>
+              </w:rPr>
+              <w:t>3</w:t>
+            </w:r>
+            <w:r>
+              <w:rPr>
+                <w:noProof/>
+                <w:webHidden/>
+              </w:rPr>
+              <w:fldChar w:fldCharType="end"/>
+            </w:r>
+          </w:hyperlink>
+        </w:p>
+        <w:p>
+          <w:r>
+            <w:rPr>
+              <w:b/>
+              <w:bCs/>
+              <w:noProof/>
+            </w:rPr>
+            <w:fldChar w:fldCharType="end"/>
+          </w:r>
+        </w:p>
+      </w:sdtContent>
+    </w:sdt>
     <w:p>
       <w:r>
-        <w:lastRenderedPageBreak/>
         <w:br w:type="page"/>
       </w:r>
     </w:p>
     <w:p>
-      <w:hyperlink r:id="rId7" w:history="1">
+      <w:pPr>
+        <w:pStyle w:val="Heading1"/>
+        <w:jc w:val="center"/>
+        <w:rPr>
+          <w:b/>
+          <w:bCs/>
+          <w:color w:val="000000" w:themeColor="text1"/>
+          <w:u w:val="single"/>
+        </w:rPr>
+      </w:pPr>
+      <w:bookmarkStart w:id="0" w:name="_Toc201061842"/>
+      <w:r>
+        <w:rPr>
+          <w:b/>
+          <w:bCs/>
+          <w:color w:val="000000" w:themeColor="text1"/>
+          <w:u w:val="single"/>
+        </w:rPr>
+        <w:lastRenderedPageBreak/>
+        <w:t>Week – 01:</w:t>
+      </w:r>
+      <w:bookmarkEnd w:id="0"/>
+      <w:r>
+        <w:rPr>
+          <w:b/>
+          <w:bCs/>
+          <w:color w:val="000000" w:themeColor="text1"/>
+          <w:u w:val="single"/>
+        </w:rPr>
+        <w:t xml:space="preserve"> </w:t>
+      </w:r>
+    </w:p>
+    <w:p>
+      <w:r>
+        <w:br w:type="page"/>
+      </w:r>
+    </w:p>
+    <w:p>
+      <w:pPr>
+        <w:pStyle w:val="Heading1"/>
+        <w:jc w:val="center"/>
+        <w:rPr>
+          <w:b/>
+          <w:bCs/>
+          <w:color w:val="000000" w:themeColor="text1"/>
+          <w:u w:val="single"/>
+        </w:rPr>
+      </w:pPr>
+      <w:bookmarkStart w:id="1" w:name="_Toc201061843"/>
+      <w:r>
+        <w:rPr>
+          <w:b/>
+          <w:bCs/>
+          <w:color w:val="000000" w:themeColor="text1"/>
+          <w:u w:val="single"/>
+        </w:rPr>
+        <w:lastRenderedPageBreak/>
+        <w:t>Appendix – 01: Important Links</w:t>
+      </w:r>
+      <w:bookmarkEnd w:id="1"/>
+    </w:p>
+    <w:p/>
+    <w:p>
+      <w:r>
+        <w:t xml:space="preserve">Current: - </w:t>
+      </w:r>
+      <w:hyperlink r:id="rId8" w:history="1">
         <w:r>
           <w:rPr>
             <w:rStyle w:val="Hyperlink"/>
@@ -314,9 +573,22 @@
         </w:r>
       </w:hyperlink>
     </w:p>
+    <w:p>
+      <w:r>
+        <w:t xml:space="preserve">Playlist: - </w:t>
+      </w:r>
+      <w:hyperlink r:id="rId9" w:history="1">
+        <w:r>
+          <w:rPr>
+            <w:rStyle w:val="Hyperlink"/>
+          </w:rPr>
+          <w:t>https://www.youtube.com/playlist?list=PLgMDNELGJ1CYPJS6m_ygxb4KtHYxh1HjR</w:t>
+        </w:r>
+      </w:hyperlink>
+    </w:p>
     <w:p/>
     <w:sectPr>
-      <w:headerReference w:type="default" r:id="rId8"/>
+      <w:headerReference w:type="default" r:id="rId10"/>
       <w:pgSz w:w="11906" w:h="16838"/>
       <w:pgMar w:top="1440" w:right="1440" w:bottom="1440" w:left="1440" w:header="708" w:footer="708" w:gutter="0"/>
       <w:pgNumType w:start="0"/>
@@ -1469,6 +1741,38 @@
       <w:shd w:val="clear" w:color="auto" w:fill="E1DFDD"/>
     </w:rPr>
   </w:style>
+  <w:style w:type="paragraph" w:styleId="TOC1">
+    <w:name w:val="toc 1"/>
+    <w:basedOn w:val="Normal"/>
+    <w:next w:val="Normal"/>
+    <w:autoRedefine/>
+    <w:uiPriority w:val="39"/>
+    <w:unhideWhenUsed/>
+    <w:rsid w:val="00DB2D9A"/>
+    <w:pPr>
+      <w:spacing w:after="100"/>
+    </w:pPr>
+  </w:style>
+  <w:style w:type="paragraph" w:styleId="TOCHeading">
+    <w:name w:val="TOC Heading"/>
+    <w:basedOn w:val="Heading1"/>
+    <w:next w:val="Normal"/>
+    <w:uiPriority w:val="39"/>
+    <w:unhideWhenUsed/>
+    <w:qFormat/>
+    <w:rsid w:val="00DB2D9A"/>
+    <w:pPr>
+      <w:spacing w:before="240" w:after="0"/>
+      <w:outlineLvl w:val="9"/>
+    </w:pPr>
+    <w:rPr>
+      <w:kern w:val="0"/>
+      <w:sz w:val="32"/>
+      <w:szCs w:val="32"/>
+      <w:lang w:val="en-US"/>
+      <w14:ligatures w14:val="none"/>
+    </w:rPr>
+  </w:style>
 </w:styles>
 </file>
 
@@ -1675,7 +1979,10 @@
     <w:rsidRoot w:val="00035505"/>
     <w:rsid w:val="00035505"/>
     <w:rsid w:val="00111D69"/>
+    <w:rsid w:val="00313401"/>
     <w:rsid w:val="003450A0"/>
+    <w:rsid w:val="0035392E"/>
+    <w:rsid w:val="0038215A"/>
   </w:rsids>
   <m:mathPr>
     <m:mathFont m:val="Cambria Math"/>
@@ -2462,10 +2769,22 @@
 </CoverPageProperties>
 </file>
 
+<file path=customXml/item2.xml><?xml version="1.0" encoding="utf-8"?>
+<b:Sources xmlns:b="http://schemas.openxmlformats.org/officeDocument/2006/bibliography" xmlns="http://schemas.openxmlformats.org/officeDocument/2006/bibliography" SelectedStyle="\APASixthEditionOfficeOnline.xsl" StyleName="APA" Version="6"/>
+</file>
+
 <file path=customXml/itemProps1.xml><?xml version="1.0" encoding="utf-8"?>
 <ds:datastoreItem xmlns:ds="http://schemas.openxmlformats.org/officeDocument/2006/customXml" ds:itemID="{55AF091B-3C7A-41E3-B477-F2FDAA23CFDA}">
   <ds:schemaRefs>
     <ds:schemaRef ds:uri="http://schemas.microsoft.com/office/2006/coverPageProps"/>
   </ds:schemaRefs>
 </ds:datastoreItem>
+</file>
+
+<file path=customXml/itemProps2.xml><?xml version="1.0" encoding="utf-8"?>
+<ds:datastoreItem xmlns:ds="http://schemas.openxmlformats.org/officeDocument/2006/customXml" ds:itemID="{482E1FCD-59F0-4672-AD62-9F30E9AE4A11}">
+  <ds:schemaRefs>
+    <ds:schemaRef ds:uri="http://schemas.openxmlformats.org/officeDocument/2006/bibliography"/>
+  </ds:schemaRefs>
+</ds:datastoreItem>
 </file>
</xml_diff>

<commit_message>
TOC Updated for first 4 weeks.
</commit_message>
<xml_diff>
--- a/Swayam Courses/Maths for ML - Swayam.docx
+++ b/Swayam Courses/Maths for ML - Swayam.docx
@@ -294,6 +294,15 @@
     </w:sdt>
     <w:sdt>
       <w:sdtPr>
+        <w:rPr>
+          <w:rFonts w:asciiTheme="minorHAnsi" w:eastAsiaTheme="minorHAnsi" w:hAnsiTheme="minorHAnsi" w:cstheme="minorBidi"/>
+          <w:color w:val="auto"/>
+          <w:kern w:val="2"/>
+          <w:sz w:val="22"/>
+          <w:szCs w:val="22"/>
+          <w:lang w:val="en-IN"/>
+          <w14:ligatures w14:val="standardContextual"/>
+        </w:rPr>
         <w:id w:val="-888108595"/>
         <w:docPartObj>
           <w:docPartGallery w:val="Table of Contents"/>
@@ -302,16 +311,9 @@
       </w:sdtPr>
       <w:sdtEndPr>
         <w:rPr>
-          <w:rFonts w:asciiTheme="minorHAnsi" w:eastAsiaTheme="minorHAnsi" w:hAnsiTheme="minorHAnsi" w:cstheme="minorBidi"/>
           <w:b/>
           <w:bCs/>
           <w:noProof/>
-          <w:color w:val="auto"/>
-          <w:kern w:val="2"/>
-          <w:sz w:val="22"/>
-          <w:szCs w:val="22"/>
-          <w:lang w:val="en-IN"/>
-          <w14:ligatures w14:val="standardContextual"/>
         </w:rPr>
       </w:sdtEndPr>
       <w:sdtContent>
@@ -346,7 +348,7 @@
           <w:r>
             <w:fldChar w:fldCharType="separate"/>
           </w:r>
-          <w:hyperlink w:anchor="_Toc201061842" w:history="1">
+          <w:hyperlink w:anchor="_Toc201063170" w:history="1">
             <w:r>
               <w:rPr>
                 <w:rStyle w:val="Hyperlink"/>
@@ -354,7 +356,7 @@
                 <w:bCs/>
                 <w:noProof/>
               </w:rPr>
-              <w:t>Week – 01:</w:t>
+              <w:t>Week – 01: Vector, Vector Space and Sub-Space</w:t>
             </w:r>
             <w:r>
               <w:rPr>
@@ -375,7 +377,7 @@
                 <w:noProof/>
                 <w:webHidden/>
               </w:rPr>
-              <w:instrText xml:space="preserve"> PAGEREF _Toc201061842 \h </w:instrText>
+              <w:instrText xml:space="preserve"> PAGEREF _Toc201063170 \h </w:instrText>
             </w:r>
             <w:r>
               <w:rPr>
@@ -420,7 +422,7 @@
               <w:lang w:eastAsia="en-IN"/>
             </w:rPr>
           </w:pPr>
-          <w:hyperlink w:anchor="_Toc201061843" w:history="1">
+          <w:hyperlink w:anchor="_Toc201063171" w:history="1">
             <w:r>
               <w:rPr>
                 <w:rStyle w:val="Hyperlink"/>
@@ -428,6 +430,228 @@
                 <w:bCs/>
                 <w:noProof/>
               </w:rPr>
+              <w:t>Week – 02: Linear Transformations, Eigen Value, and Eigen Vector</w:t>
+            </w:r>
+            <w:r>
+              <w:rPr>
+                <w:noProof/>
+                <w:webHidden/>
+              </w:rPr>
+              <w:tab/>
+            </w:r>
+            <w:r>
+              <w:rPr>
+                <w:noProof/>
+                <w:webHidden/>
+              </w:rPr>
+              <w:fldChar w:fldCharType="begin"/>
+            </w:r>
+            <w:r>
+              <w:rPr>
+                <w:noProof/>
+                <w:webHidden/>
+              </w:rPr>
+              <w:instrText xml:space="preserve"> PAGEREF _Toc201063171 \h </w:instrText>
+            </w:r>
+            <w:r>
+              <w:rPr>
+                <w:noProof/>
+                <w:webHidden/>
+              </w:rPr>
+            </w:r>
+            <w:r>
+              <w:rPr>
+                <w:noProof/>
+                <w:webHidden/>
+              </w:rPr>
+              <w:fldChar w:fldCharType="separate"/>
+            </w:r>
+            <w:r>
+              <w:rPr>
+                <w:noProof/>
+                <w:webHidden/>
+              </w:rPr>
+              <w:t>3</w:t>
+            </w:r>
+            <w:r>
+              <w:rPr>
+                <w:noProof/>
+                <w:webHidden/>
+              </w:rPr>
+              <w:fldChar w:fldCharType="end"/>
+            </w:r>
+          </w:hyperlink>
+        </w:p>
+        <w:p>
+          <w:pPr>
+            <w:pStyle w:val="TOC1"/>
+            <w:tabs>
+              <w:tab w:val="right" w:leader="dot" w:pos="9016"/>
+            </w:tabs>
+            <w:rPr>
+              <w:rFonts w:eastAsiaTheme="minorEastAsia"/>
+              <w:noProof/>
+              <w:sz w:val="24"/>
+              <w:szCs w:val="24"/>
+              <w:lang w:eastAsia="en-IN"/>
+            </w:rPr>
+          </w:pPr>
+          <w:hyperlink w:anchor="_Toc201063172" w:history="1">
+            <w:r>
+              <w:rPr>
+                <w:rStyle w:val="Hyperlink"/>
+                <w:b/>
+                <w:bCs/>
+                <w:noProof/>
+              </w:rPr>
+              <w:t>Week – 03: Orthogonality, Projection and Real Symmetric Matrices</w:t>
+            </w:r>
+            <w:r>
+              <w:rPr>
+                <w:noProof/>
+                <w:webHidden/>
+              </w:rPr>
+              <w:tab/>
+            </w:r>
+            <w:r>
+              <w:rPr>
+                <w:noProof/>
+                <w:webHidden/>
+              </w:rPr>
+              <w:fldChar w:fldCharType="begin"/>
+            </w:r>
+            <w:r>
+              <w:rPr>
+                <w:noProof/>
+                <w:webHidden/>
+              </w:rPr>
+              <w:instrText xml:space="preserve"> PAGEREF _Toc201063172 \h </w:instrText>
+            </w:r>
+            <w:r>
+              <w:rPr>
+                <w:noProof/>
+                <w:webHidden/>
+              </w:rPr>
+            </w:r>
+            <w:r>
+              <w:rPr>
+                <w:noProof/>
+                <w:webHidden/>
+              </w:rPr>
+              <w:fldChar w:fldCharType="separate"/>
+            </w:r>
+            <w:r>
+              <w:rPr>
+                <w:noProof/>
+                <w:webHidden/>
+              </w:rPr>
+              <w:t>4</w:t>
+            </w:r>
+            <w:r>
+              <w:rPr>
+                <w:noProof/>
+                <w:webHidden/>
+              </w:rPr>
+              <w:fldChar w:fldCharType="end"/>
+            </w:r>
+          </w:hyperlink>
+        </w:p>
+        <w:p>
+          <w:pPr>
+            <w:pStyle w:val="TOC1"/>
+            <w:tabs>
+              <w:tab w:val="right" w:leader="dot" w:pos="9016"/>
+            </w:tabs>
+            <w:rPr>
+              <w:rFonts w:eastAsiaTheme="minorEastAsia"/>
+              <w:noProof/>
+              <w:sz w:val="24"/>
+              <w:szCs w:val="24"/>
+              <w:lang w:eastAsia="en-IN"/>
+            </w:rPr>
+          </w:pPr>
+          <w:hyperlink w:anchor="_Toc201063173" w:history="1">
+            <w:r>
+              <w:rPr>
+                <w:rStyle w:val="Hyperlink"/>
+                <w:b/>
+                <w:bCs/>
+                <w:noProof/>
+              </w:rPr>
+              <w:t>Week – 04: Singular Value Decomposition, Principal Component Analysis, Support Vector Machine and Applications</w:t>
+            </w:r>
+            <w:r>
+              <w:rPr>
+                <w:noProof/>
+                <w:webHidden/>
+              </w:rPr>
+              <w:tab/>
+            </w:r>
+            <w:r>
+              <w:rPr>
+                <w:noProof/>
+                <w:webHidden/>
+              </w:rPr>
+              <w:fldChar w:fldCharType="begin"/>
+            </w:r>
+            <w:r>
+              <w:rPr>
+                <w:noProof/>
+                <w:webHidden/>
+              </w:rPr>
+              <w:instrText xml:space="preserve"> PAGEREF _Toc201063173 \h </w:instrText>
+            </w:r>
+            <w:r>
+              <w:rPr>
+                <w:noProof/>
+                <w:webHidden/>
+              </w:rPr>
+            </w:r>
+            <w:r>
+              <w:rPr>
+                <w:noProof/>
+                <w:webHidden/>
+              </w:rPr>
+              <w:fldChar w:fldCharType="separate"/>
+            </w:r>
+            <w:r>
+              <w:rPr>
+                <w:noProof/>
+                <w:webHidden/>
+              </w:rPr>
+              <w:t>5</w:t>
+            </w:r>
+            <w:r>
+              <w:rPr>
+                <w:noProof/>
+                <w:webHidden/>
+              </w:rPr>
+              <w:fldChar w:fldCharType="end"/>
+            </w:r>
+          </w:hyperlink>
+        </w:p>
+        <w:p>
+          <w:pPr>
+            <w:pStyle w:val="TOC1"/>
+            <w:tabs>
+              <w:tab w:val="right" w:leader="dot" w:pos="9016"/>
+            </w:tabs>
+            <w:rPr>
+              <w:rFonts w:eastAsiaTheme="minorEastAsia"/>
+              <w:noProof/>
+              <w:sz w:val="24"/>
+              <w:szCs w:val="24"/>
+              <w:lang w:eastAsia="en-IN"/>
+            </w:rPr>
+          </w:pPr>
+          <w:hyperlink w:anchor="_Toc201063174" w:history="1">
+            <w:r>
+              <w:rPr>
+                <w:rStyle w:val="Hyperlink"/>
+                <w:b/>
+                <w:bCs/>
+                <w:noProof/>
+              </w:rPr>
               <w:t>Appendix – 01: Important Links</w:t>
             </w:r>
             <w:r>
@@ -449,7 +673,7 @@
                 <w:noProof/>
                 <w:webHidden/>
               </w:rPr>
-              <w:instrText xml:space="preserve"> PAGEREF _Toc201061843 \h </w:instrText>
+              <w:instrText xml:space="preserve"> PAGEREF _Toc201063174 \h </w:instrText>
             </w:r>
             <w:r>
               <w:rPr>
@@ -469,7 +693,7 @@
                 <w:noProof/>
                 <w:webHidden/>
               </w:rPr>
-              <w:t>3</w:t>
+              <w:t>6</w:t>
             </w:r>
             <w:r>
               <w:rPr>
@@ -508,7 +732,7 @@
           <w:u w:val="single"/>
         </w:rPr>
       </w:pPr>
-      <w:bookmarkStart w:id="0" w:name="_Toc201061842"/>
+      <w:bookmarkStart w:id="0" w:name="_Toc201063170"/>
       <w:r>
         <w:rPr>
           <w:b/>
@@ -517,9 +741,8 @@
           <w:u w:val="single"/>
         </w:rPr>
         <w:lastRenderedPageBreak/>
-        <w:t>Week – 01:</w:t>
+        <w:t xml:space="preserve">Week – 01: </w:t>
       </w:r>
-      <w:bookmarkEnd w:id="0"/>
       <w:r>
         <w:rPr>
           <w:b/>
@@ -527,8 +750,39 @@
           <w:color w:val="000000" w:themeColor="text1"/>
           <w:u w:val="single"/>
         </w:rPr>
-        <w:t xml:space="preserve"> </w:t>
+        <w:t>Vector, Vector Space and Sub-Space</w:t>
       </w:r>
+      <w:bookmarkEnd w:id="0"/>
+    </w:p>
+    <w:p/>
+    <w:p>
+      <w:r>
+        <w:br w:type="page"/>
+      </w:r>
+    </w:p>
+    <w:p>
+      <w:pPr>
+        <w:pStyle w:val="Heading1"/>
+        <w:jc w:val="center"/>
+        <w:rPr>
+          <w:b/>
+          <w:bCs/>
+          <w:color w:val="000000" w:themeColor="text1"/>
+          <w:u w:val="single"/>
+        </w:rPr>
+      </w:pPr>
+      <w:bookmarkStart w:id="1" w:name="_Toc201063171"/>
+      <w:r>
+        <w:rPr>
+          <w:b/>
+          <w:bCs/>
+          <w:color w:val="000000" w:themeColor="text1"/>
+          <w:u w:val="single"/>
+        </w:rPr>
+        <w:lastRenderedPageBreak/>
+        <w:t>Week – 02: Linear Transformations, Eigen Value, and Eigen Vector</w:t>
+      </w:r>
+      <w:bookmarkEnd w:id="1"/>
     </w:p>
     <w:p>
       <w:r>
@@ -546,7 +800,68 @@
           <w:u w:val="single"/>
         </w:rPr>
       </w:pPr>
-      <w:bookmarkStart w:id="1" w:name="_Toc201061843"/>
+      <w:bookmarkStart w:id="2" w:name="_Toc201063172"/>
+      <w:r>
+        <w:rPr>
+          <w:b/>
+          <w:bCs/>
+          <w:color w:val="000000" w:themeColor="text1"/>
+          <w:u w:val="single"/>
+        </w:rPr>
+        <w:lastRenderedPageBreak/>
+        <w:t>Week – 03: Orthogonality, Projection and Real Symmetric Matrices</w:t>
+      </w:r>
+      <w:bookmarkEnd w:id="2"/>
+    </w:p>
+    <w:p/>
+    <w:p>
+      <w:r>
+        <w:br w:type="page"/>
+      </w:r>
+    </w:p>
+    <w:p>
+      <w:pPr>
+        <w:pStyle w:val="Heading1"/>
+        <w:jc w:val="center"/>
+        <w:rPr>
+          <w:b/>
+          <w:bCs/>
+          <w:color w:val="000000" w:themeColor="text1"/>
+          <w:u w:val="single"/>
+        </w:rPr>
+      </w:pPr>
+      <w:bookmarkStart w:id="3" w:name="_Toc201063173"/>
+      <w:r>
+        <w:rPr>
+          <w:b/>
+          <w:bCs/>
+          <w:color w:val="000000" w:themeColor="text1"/>
+          <w:u w:val="single"/>
+        </w:rPr>
+        <w:lastRenderedPageBreak/>
+        <w:t>Week – 04: Singular Value Decomposition, Principal Component Analysis, Support Vector Machine and Applications</w:t>
+      </w:r>
+      <w:bookmarkEnd w:id="3"/>
+    </w:p>
+    <w:p/>
+    <w:p/>
+    <w:p>
+      <w:r>
+        <w:br w:type="page"/>
+      </w:r>
+    </w:p>
+    <w:p>
+      <w:pPr>
+        <w:pStyle w:val="Heading1"/>
+        <w:jc w:val="center"/>
+        <w:rPr>
+          <w:b/>
+          <w:bCs/>
+          <w:color w:val="000000" w:themeColor="text1"/>
+          <w:u w:val="single"/>
+        </w:rPr>
+      </w:pPr>
+      <w:bookmarkStart w:id="4" w:name="_Toc201063174"/>
       <w:r>
         <w:rPr>
           <w:b/>
@@ -557,7 +872,7 @@
         <w:lastRenderedPageBreak/>
         <w:t>Appendix – 01: Important Links</w:t>
       </w:r>
-      <w:bookmarkEnd w:id="1"/>
+      <w:bookmarkEnd w:id="4"/>
     </w:p>
     <w:p/>
     <w:p>
@@ -1979,6 +2294,7 @@
     <w:rsidRoot w:val="00035505"/>
     <w:rsid w:val="00035505"/>
     <w:rsid w:val="00111D69"/>
+    <w:rsid w:val="003039A0"/>
     <w:rsid w:val="00313401"/>
     <w:rsid w:val="003450A0"/>
     <w:rsid w:val="0035392E"/>

</xml_diff>